<commit_message>
Fixed some bugs and improved txt file saved calculation
</commit_message>
<xml_diff>
--- a/Documentazione/Relazione Progetto.docx
+++ b/Documentazione/Relazione Progetto.docx
@@ -74,7 +74,21 @@
           <w:sz w:val="24"/>
           <w:szCs w:val="24"/>
         </w:rPr>
-        <w:t xml:space="preserve">Per realizzare un programma che permette di “programmare disegni” sono state utilizzate </w:t>
+        <w:t xml:space="preserve">Per realizzare un programma che permette di </w:t>
+      </w:r>
+      <w:r>
+        <w:rPr>
+          <w:sz w:val="24"/>
+          <w:szCs w:val="24"/>
+        </w:rPr>
+        <w:t>disegnare con un linguaggio LOGO,</w:t>
+      </w:r>
+      <w:r>
+        <w:rPr>
+          <w:sz w:val="24"/>
+          <w:szCs w:val="24"/>
+        </w:rPr>
+        <w:t xml:space="preserve"> sono state utilizzate </w:t>
       </w:r>
       <w:r>
         <w:rPr>
@@ -95,15 +109,40 @@
           <w:sz w:val="24"/>
           <w:szCs w:val="24"/>
         </w:rPr>
-        <w:t xml:space="preserve">e per quanto riguarda Gradle, il plugin </w:t>
-      </w:r>
-      <w:r>
-        <w:rPr>
-          <w:sz w:val="24"/>
-          <w:szCs w:val="24"/>
-        </w:rPr>
-        <w:t xml:space="preserve"> org.openjfx.javafxplugin</w:t>
-      </w:r>
+        <w:t xml:space="preserve">e per quanto riguarda </w:t>
+      </w:r>
+      <w:proofErr w:type="spellStart"/>
+      <w:r>
+        <w:rPr>
+          <w:sz w:val="24"/>
+          <w:szCs w:val="24"/>
+        </w:rPr>
+        <w:t>Gradle</w:t>
+      </w:r>
+      <w:proofErr w:type="spellEnd"/>
+      <w:r>
+        <w:rPr>
+          <w:sz w:val="24"/>
+          <w:szCs w:val="24"/>
+        </w:rPr>
+        <w:t xml:space="preserve">, il plugin </w:t>
+      </w:r>
+      <w:r>
+        <w:rPr>
+          <w:sz w:val="24"/>
+          <w:szCs w:val="24"/>
+        </w:rPr>
+        <w:t xml:space="preserve"> </w:t>
+      </w:r>
+      <w:proofErr w:type="spellStart"/>
+      <w:r>
+        <w:rPr>
+          <w:sz w:val="24"/>
+          <w:szCs w:val="24"/>
+        </w:rPr>
+        <w:t>org.openjfx.javafxplugin</w:t>
+      </w:r>
+      <w:proofErr w:type="spellEnd"/>
       <w:r>
         <w:rPr>
           <w:sz w:val="24"/>
@@ -153,7 +192,7 @@
           <w:sz w:val="24"/>
           <w:szCs w:val="24"/>
         </w:rPr>
-        <w:t>E’ stato inoltre definito un file module-info.java contenent</w:t>
+        <w:t>È</w:t>
       </w:r>
       <w:r>
         <w:rPr>
@@ -167,15 +206,87 @@
           <w:sz w:val="24"/>
           <w:szCs w:val="24"/>
         </w:rPr>
-        <w:t>e le componenti necessarie ad avviare un’applicazione grafica: javafx.controls e javafx.fxml.</w:t>
-      </w:r>
-      <w:r>
-        <w:rPr>
-          <w:sz w:val="24"/>
-          <w:szCs w:val="24"/>
-        </w:rPr>
-        <w:t xml:space="preserve"> Contiene anche la componente per visualizzare i logger: </w:t>
-      </w:r>
+        <w:t xml:space="preserve">stato inoltre definito un file module-info.java </w:t>
+      </w:r>
+      <w:proofErr w:type="spellStart"/>
+      <w:r>
+        <w:rPr>
+          <w:sz w:val="24"/>
+          <w:szCs w:val="24"/>
+        </w:rPr>
+        <w:t>contenent</w:t>
+      </w:r>
+      <w:proofErr w:type="spellEnd"/>
+      <w:r>
+        <w:rPr>
+          <w:sz w:val="24"/>
+          <w:szCs w:val="24"/>
+        </w:rPr>
+        <w:t xml:space="preserve"> </w:t>
+      </w:r>
+      <w:r>
+        <w:rPr>
+          <w:sz w:val="24"/>
+          <w:szCs w:val="24"/>
+        </w:rPr>
+        <w:t xml:space="preserve">e le componenti necessarie ad avviare un’applicazione grafica: </w:t>
+      </w:r>
+      <w:proofErr w:type="spellStart"/>
+      <w:r>
+        <w:rPr>
+          <w:sz w:val="24"/>
+          <w:szCs w:val="24"/>
+        </w:rPr>
+        <w:t>javafx.controls</w:t>
+      </w:r>
+      <w:proofErr w:type="spellEnd"/>
+      <w:r>
+        <w:rPr>
+          <w:sz w:val="24"/>
+          <w:szCs w:val="24"/>
+        </w:rPr>
+        <w:t xml:space="preserve"> e </w:t>
+      </w:r>
+      <w:proofErr w:type="spellStart"/>
+      <w:r>
+        <w:rPr>
+          <w:sz w:val="24"/>
+          <w:szCs w:val="24"/>
+        </w:rPr>
+        <w:t>javafx.fxml</w:t>
+      </w:r>
+      <w:proofErr w:type="spellEnd"/>
+      <w:r>
+        <w:rPr>
+          <w:sz w:val="24"/>
+          <w:szCs w:val="24"/>
+        </w:rPr>
+        <w:t>.</w:t>
+      </w:r>
+      <w:r>
+        <w:rPr>
+          <w:sz w:val="24"/>
+          <w:szCs w:val="24"/>
+        </w:rPr>
+        <w:t xml:space="preserve"> Contiene anche la componente per visualizzare i </w:t>
+      </w:r>
+      <w:proofErr w:type="spellStart"/>
+      <w:r>
+        <w:rPr>
+          <w:sz w:val="24"/>
+          <w:szCs w:val="24"/>
+        </w:rPr>
+        <w:t>logger</w:t>
+      </w:r>
+      <w:proofErr w:type="spellEnd"/>
+      <w:r>
+        <w:rPr>
+          <w:sz w:val="24"/>
+          <w:szCs w:val="24"/>
+        </w:rPr>
+        <w:t xml:space="preserve">: </w:t>
+      </w:r>
+      <w:proofErr w:type="spellStart"/>
       <w:r>
         <w:rPr>
           <w:sz w:val="24"/>
@@ -183,6 +294,7 @@
         </w:rPr>
         <w:t>java.logging</w:t>
       </w:r>
+      <w:proofErr w:type="spellEnd"/>
       <w:r>
         <w:rPr>
           <w:sz w:val="24"/>
@@ -222,7 +334,6 @@
     </w:p>
     <w:p>
       <w:pPr>
-        <w:jc w:val="both"/>
         <w:rPr>
           <w:sz w:val="24"/>
           <w:szCs w:val="24"/>
@@ -242,7 +353,27 @@
           <w:sz w:val="24"/>
           <w:szCs w:val="24"/>
         </w:rPr>
-        <w:t xml:space="preserve">Model-View-Controller), </w:t>
+        <w:t>Model-</w:t>
+      </w:r>
+      <w:proofErr w:type="spellStart"/>
+      <w:r>
+        <w:rPr>
+          <w:b/>
+          <w:bCs/>
+          <w:sz w:val="24"/>
+          <w:szCs w:val="24"/>
+        </w:rPr>
+        <w:t>View</w:t>
+      </w:r>
+      <w:proofErr w:type="spellEnd"/>
+      <w:r>
+        <w:rPr>
+          <w:b/>
+          <w:bCs/>
+          <w:sz w:val="24"/>
+          <w:szCs w:val="24"/>
+        </w:rPr>
+        <w:t xml:space="preserve">-Controller), </w:t>
       </w:r>
       <w:r>
         <w:rPr>
@@ -251,10 +382,33 @@
         </w:rPr>
         <w:t>in quanto è abbastanza semplice da applicare al progetto non essendo particolarmente complesso.</w:t>
       </w:r>
-    </w:p>
-    <w:p>
-      <w:pPr>
-        <w:jc w:val="both"/>
+      <w:r>
+        <w:rPr>
+          <w:sz w:val="24"/>
+          <w:szCs w:val="24"/>
+        </w:rPr>
+        <w:br/>
+        <w:t xml:space="preserve">Inoltre, risulta più agevolato l’utilizzo della grafica in </w:t>
+      </w:r>
+      <w:proofErr w:type="spellStart"/>
+      <w:r>
+        <w:rPr>
+          <w:sz w:val="24"/>
+          <w:szCs w:val="24"/>
+        </w:rPr>
+        <w:t>JavaFx</w:t>
+      </w:r>
+      <w:proofErr w:type="spellEnd"/>
+      <w:r>
+        <w:rPr>
+          <w:sz w:val="24"/>
+          <w:szCs w:val="24"/>
+        </w:rPr>
+        <w:t>, che interagisce con gli elementi del model.</w:t>
+      </w:r>
+    </w:p>
+    <w:p>
+      <w:pPr>
         <w:rPr>
           <w:b/>
           <w:bCs/>
@@ -274,7 +428,6 @@
     </w:p>
     <w:p>
       <w:pPr>
-        <w:jc w:val="both"/>
         <w:rPr>
           <w:sz w:val="24"/>
           <w:szCs w:val="24"/>
@@ -290,7 +443,6 @@
     </w:p>
     <w:p>
       <w:pPr>
-        <w:jc w:val="both"/>
         <w:rPr>
           <w:sz w:val="24"/>
           <w:szCs w:val="24"/>
@@ -306,7 +458,6 @@
     </w:p>
     <w:p>
       <w:pPr>
-        <w:jc w:val="both"/>
         <w:rPr>
           <w:sz w:val="24"/>
           <w:szCs w:val="24"/>
@@ -322,7 +473,6 @@
     </w:p>
     <w:p>
       <w:pPr>
-        <w:jc w:val="both"/>
         <w:rPr>
           <w:sz w:val="24"/>
           <w:szCs w:val="24"/>
@@ -345,7 +495,6 @@
     </w:p>
     <w:p>
       <w:pPr>
-        <w:jc w:val="both"/>
         <w:rPr>
           <w:sz w:val="24"/>
           <w:szCs w:val="24"/>
@@ -369,14 +518,14 @@
     </w:p>
     <w:p>
       <w:pPr>
-        <w:jc w:val="both"/>
-        <w:rPr>
-          <w:b/>
-          <w:bCs/>
-          <w:sz w:val="24"/>
-          <w:szCs w:val="24"/>
-        </w:rPr>
-      </w:pPr>
+        <w:rPr>
+          <w:b/>
+          <w:bCs/>
+          <w:sz w:val="24"/>
+          <w:szCs w:val="24"/>
+        </w:rPr>
+      </w:pPr>
+      <w:proofErr w:type="spellStart"/>
       <w:r>
         <w:rPr>
           <w:b/>
@@ -386,21 +535,37 @@
         </w:rPr>
         <w:t>View</w:t>
       </w:r>
-    </w:p>
-    <w:p>
-      <w:pPr>
-        <w:jc w:val="both"/>
-        <w:rPr>
-          <w:sz w:val="24"/>
-          <w:szCs w:val="24"/>
-        </w:rPr>
-      </w:pPr>
-      <w:r>
-        <w:rPr>
-          <w:sz w:val="24"/>
-          <w:szCs w:val="24"/>
-        </w:rPr>
-        <w:t>Le classi del package View si occuperanno di istanziare tutte le componenti grafiche dell’interfaccia, inizializzarle e resettarle, infine dovranno gestire gli eventi associati ad ogni pulsante</w:t>
+      <w:proofErr w:type="spellEnd"/>
+    </w:p>
+    <w:p>
+      <w:pPr>
+        <w:rPr>
+          <w:sz w:val="24"/>
+          <w:szCs w:val="24"/>
+        </w:rPr>
+      </w:pPr>
+      <w:r>
+        <w:rPr>
+          <w:sz w:val="24"/>
+          <w:szCs w:val="24"/>
+        </w:rPr>
+        <w:t xml:space="preserve">Le classi del package </w:t>
+      </w:r>
+      <w:proofErr w:type="spellStart"/>
+      <w:r>
+        <w:rPr>
+          <w:sz w:val="24"/>
+          <w:szCs w:val="24"/>
+        </w:rPr>
+        <w:t>View</w:t>
+      </w:r>
+      <w:proofErr w:type="spellEnd"/>
+      <w:r>
+        <w:rPr>
+          <w:sz w:val="24"/>
+          <w:szCs w:val="24"/>
+        </w:rPr>
+        <w:t xml:space="preserve"> si occuperanno di istanziare tutte le componenti grafiche dell’interfaccia, inizializzarle e resettarle, infine dovranno gestire gli eventi associati ad ogni pulsante</w:t>
       </w:r>
       <w:r>
         <w:rPr>
@@ -412,7 +577,6 @@
     </w:p>
     <w:p>
       <w:pPr>
-        <w:jc w:val="both"/>
         <w:rPr>
           <w:b/>
           <w:bCs/>
@@ -497,49 +661,37 @@
     </w:p>
     <w:p>
       <w:pPr>
+        <w:rPr>
+          <w:sz w:val="24"/>
+          <w:szCs w:val="24"/>
+        </w:rPr>
+      </w:pPr>
+      <w:r>
+        <w:rPr>
+          <w:sz w:val="24"/>
+          <w:szCs w:val="24"/>
+        </w:rPr>
+        <w:lastRenderedPageBreak/>
+        <w:t>Il controller si occuperà anche di caricare i file in linguaggio LOGO da interpretare, e di salvare le informazioni del disegno costruito sulla base delle informazioni lette.</w:t>
+      </w:r>
+    </w:p>
+    <w:p>
+      <w:pPr>
         <w:jc w:val="both"/>
         <w:rPr>
-          <w:sz w:val="24"/>
-          <w:szCs w:val="24"/>
-        </w:rPr>
-      </w:pPr>
-    </w:p>
-    <w:p>
-      <w:pPr>
-        <w:jc w:val="both"/>
-        <w:rPr>
-          <w:sz w:val="24"/>
-          <w:szCs w:val="24"/>
-        </w:rPr>
-      </w:pPr>
-    </w:p>
-    <w:p>
-      <w:pPr>
-        <w:jc w:val="both"/>
-        <w:rPr>
-          <w:sz w:val="24"/>
-          <w:szCs w:val="24"/>
-        </w:rPr>
-      </w:pPr>
-    </w:p>
-    <w:p>
-      <w:pPr>
-        <w:jc w:val="both"/>
-        <w:rPr>
-          <w:b/>
-          <w:bCs/>
-          <w:sz w:val="24"/>
-          <w:szCs w:val="24"/>
-        </w:rPr>
-      </w:pPr>
-      <w:r>
-        <w:rPr>
-          <w:b/>
-          <w:bCs/>
-          <w:sz w:val="24"/>
-          <w:szCs w:val="24"/>
-        </w:rPr>
-        <w:lastRenderedPageBreak/>
+          <w:b/>
+          <w:bCs/>
+          <w:sz w:val="24"/>
+          <w:szCs w:val="24"/>
+        </w:rPr>
+      </w:pPr>
+      <w:r>
+        <w:rPr>
+          <w:b/>
+          <w:bCs/>
+          <w:sz w:val="24"/>
+          <w:szCs w:val="24"/>
+        </w:rPr>
         <w:t>INTERFACCE</w:t>
       </w:r>
     </w:p>
@@ -759,7 +911,23 @@
           <w:sz w:val="24"/>
           <w:szCs w:val="24"/>
         </w:rPr>
-        <w:t>Premendo carica File, si potrà scegliere il file .txt contenente le informazioni in linguaggio Logo.</w:t>
+        <w:t>Premendo carica File, si potrà scegliere il file .</w:t>
+      </w:r>
+      <w:proofErr w:type="spellStart"/>
+      <w:r>
+        <w:rPr>
+          <w:sz w:val="24"/>
+          <w:szCs w:val="24"/>
+        </w:rPr>
+        <w:t>txt</w:t>
+      </w:r>
+      <w:proofErr w:type="spellEnd"/>
+      <w:r>
+        <w:rPr>
+          <w:sz w:val="24"/>
+          <w:szCs w:val="24"/>
+        </w:rPr>
+        <w:t xml:space="preserve"> contenente le informazioni in linguaggio Logo.</w:t>
       </w:r>
     </w:p>
     <w:p>
@@ -902,6 +1070,7 @@
           <w:sz w:val="24"/>
           <w:szCs w:val="24"/>
         </w:rPr>
+        <w:lastRenderedPageBreak/>
         <w:t>Premendo “avanti”, verranno mostrate le istruzioni step by step (contemporaneamente, verranno interpretate ed eseguite), mentre premendo auto verranno interpretate ed eseguite tutte insieme.</w:t>
       </w:r>
     </w:p>
@@ -1054,38 +1223,13 @@
           <w:szCs w:val="24"/>
         </w:rPr>
       </w:pPr>
-    </w:p>
-    <w:p>
-      <w:pPr>
-        <w:rPr>
-          <w:sz w:val="24"/>
-          <w:szCs w:val="24"/>
-        </w:rPr>
-      </w:pPr>
-    </w:p>
-    <w:p>
-      <w:pPr>
-        <w:rPr>
-          <w:sz w:val="24"/>
-          <w:szCs w:val="24"/>
-        </w:rPr>
-      </w:pPr>
-    </w:p>
-    <w:p>
-      <w:pPr>
-        <w:rPr>
-          <w:sz w:val="24"/>
-          <w:szCs w:val="24"/>
-        </w:rPr>
-      </w:pPr>
-    </w:p>
-    <w:p>
-      <w:pPr>
-        <w:rPr>
-          <w:sz w:val="24"/>
-          <w:szCs w:val="24"/>
-        </w:rPr>
-      </w:pPr>
+      <w:r>
+        <w:rPr>
+          <w:sz w:val="24"/>
+          <w:szCs w:val="24"/>
+        </w:rPr>
+        <w:t>Dopo aver completato la lettura del file, il pulsante “salva” sarà abilitato per salvare, sotto forma di file di testo, il contenuto del piano di disegno.</w:t>
+      </w:r>
     </w:p>
     <w:p>
       <w:pPr>
@@ -1097,311 +1241,13 @@
       </w:pPr>
       <w:r>
         <w:rPr>
-          <w:b/>
-          <w:bCs/>
-          <w:sz w:val="28"/>
-          <w:szCs w:val="28"/>
-        </w:rPr>
-        <w:t>Esempi di comandi</w:t>
-      </w:r>
-      <w:r>
-        <w:rPr>
-          <w:b/>
-          <w:bCs/>
-          <w:sz w:val="28"/>
-          <w:szCs w:val="28"/>
-        </w:rPr>
-        <w:t>.</w:t>
-      </w:r>
-      <w:r>
-        <w:rPr>
-          <w:b/>
-          <w:bCs/>
-          <w:sz w:val="28"/>
-          <w:szCs w:val="28"/>
-        </w:rPr>
-        <w:br/>
-      </w:r>
-    </w:p>
-    <w:p>
-      <w:pPr>
-        <w:jc w:val="both"/>
-        <w:rPr>
-          <w:sz w:val="24"/>
-          <w:szCs w:val="24"/>
-        </w:rPr>
-      </w:pPr>
-      <w:r>
-        <w:rPr>
-          <w:sz w:val="24"/>
-          <w:szCs w:val="24"/>
-        </w:rPr>
-        <w:t>Ad esempio, per disegnare un cerchio colorato, si possono scrivere i seguenti comandi:</w:t>
-      </w:r>
-    </w:p>
-    <w:p>
-      <w:pPr>
-        <w:jc w:val="both"/>
-        <w:rPr>
-          <w:sz w:val="24"/>
-          <w:szCs w:val="24"/>
-        </w:rPr>
-      </w:pPr>
-      <w:r>
-        <w:rPr>
-          <w:b/>
-          <w:bCs/>
-          <w:sz w:val="24"/>
-          <w:szCs w:val="24"/>
-        </w:rPr>
-        <w:t>SETFILLCOLOR</w:t>
-      </w:r>
-      <w:r>
-        <w:rPr>
-          <w:sz w:val="24"/>
-          <w:szCs w:val="24"/>
-        </w:rPr>
-        <w:t xml:space="preserve"> 255 102 255</w:t>
-      </w:r>
-      <w:r>
-        <w:rPr>
-          <w:sz w:val="24"/>
-          <w:szCs w:val="24"/>
-        </w:rPr>
-        <w:t xml:space="preserve"> #per impostare i</w:t>
-      </w:r>
-      <w:r>
-        <w:rPr>
-          <w:sz w:val="24"/>
-          <w:szCs w:val="24"/>
-        </w:rPr>
-        <w:t xml:space="preserve">l colore </w:t>
-      </w:r>
-      <w:r>
-        <w:rPr>
-          <w:sz w:val="24"/>
-          <w:szCs w:val="24"/>
-        </w:rPr>
-        <w:t>di riempimento dell’area di rosa</w:t>
-      </w:r>
-    </w:p>
-    <w:p>
-      <w:pPr>
-        <w:jc w:val="both"/>
-        <w:rPr>
-          <w:sz w:val="24"/>
-          <w:szCs w:val="24"/>
-        </w:rPr>
-      </w:pPr>
-      <w:r>
-        <w:rPr>
-          <w:b/>
-          <w:bCs/>
-          <w:sz w:val="24"/>
-          <w:szCs w:val="24"/>
-        </w:rPr>
-        <w:t>SETPENCOLOR</w:t>
-      </w:r>
-      <w:r>
-        <w:rPr>
-          <w:sz w:val="24"/>
-          <w:szCs w:val="24"/>
-        </w:rPr>
-        <w:t xml:space="preserve"> 255 255 255</w:t>
-      </w:r>
-      <w:r>
-        <w:rPr>
-          <w:sz w:val="24"/>
-          <w:szCs w:val="24"/>
-        </w:rPr>
-        <w:t xml:space="preserve"> #per impostare il colore del tratto della penna di bianco</w:t>
-      </w:r>
-    </w:p>
-    <w:p>
-      <w:pPr>
-        <w:jc w:val="both"/>
-        <w:rPr>
-          <w:sz w:val="24"/>
-          <w:szCs w:val="24"/>
-        </w:rPr>
-      </w:pPr>
-      <w:r>
-        <w:rPr>
-          <w:b/>
-          <w:bCs/>
-          <w:sz w:val="24"/>
-          <w:szCs w:val="24"/>
-        </w:rPr>
-        <w:t>SETSCREENCOLOR</w:t>
-      </w:r>
-      <w:r>
-        <w:rPr>
-          <w:sz w:val="24"/>
-          <w:szCs w:val="24"/>
-        </w:rPr>
-        <w:t xml:space="preserve"> 153 153 255</w:t>
-      </w:r>
-      <w:r>
-        <w:rPr>
-          <w:sz w:val="24"/>
-          <w:szCs w:val="24"/>
-        </w:rPr>
-        <w:t xml:space="preserve"> #per impostare il</w:t>
-      </w:r>
-      <w:r>
-        <w:rPr>
-          <w:sz w:val="24"/>
-          <w:szCs w:val="24"/>
-        </w:rPr>
-        <w:t xml:space="preserve"> colore di sfondo di azzurro.</w:t>
-      </w:r>
-    </w:p>
-    <w:p>
-      <w:pPr>
-        <w:jc w:val="both"/>
-        <w:rPr>
-          <w:sz w:val="24"/>
-          <w:szCs w:val="24"/>
-        </w:rPr>
-      </w:pPr>
-      <w:r>
-        <w:rPr>
-          <w:b/>
-          <w:bCs/>
-          <w:sz w:val="24"/>
-          <w:szCs w:val="24"/>
-        </w:rPr>
-        <w:t>LEFT</w:t>
-      </w:r>
-      <w:r>
-        <w:rPr>
-          <w:sz w:val="24"/>
-          <w:szCs w:val="24"/>
-        </w:rPr>
-        <w:t xml:space="preserve"> 90</w:t>
-      </w:r>
-      <w:r>
-        <w:rPr>
-          <w:sz w:val="24"/>
-          <w:szCs w:val="24"/>
-        </w:rPr>
-        <w:t xml:space="preserve"> #per ruotare il cursor</w:t>
-      </w:r>
-      <w:r>
-        <w:rPr>
-          <w:sz w:val="24"/>
-          <w:szCs w:val="24"/>
-        </w:rPr>
-        <w:t>e verso sinistra (di 90 gradi)</w:t>
-      </w:r>
-    </w:p>
-    <w:p>
-      <w:pPr>
-        <w:jc w:val="both"/>
-        <w:rPr>
-          <w:sz w:val="24"/>
-          <w:szCs w:val="24"/>
-        </w:rPr>
-      </w:pPr>
-      <w:r>
-        <w:rPr>
-          <w:b/>
-          <w:bCs/>
-          <w:sz w:val="24"/>
-          <w:szCs w:val="24"/>
-        </w:rPr>
-        <w:t>REPEAT</w:t>
-      </w:r>
-      <w:r>
-        <w:rPr>
-          <w:sz w:val="24"/>
-          <w:szCs w:val="24"/>
-        </w:rPr>
-        <w:t xml:space="preserve"> 360 [ FORWARD 2 RIGHT 1 ]</w:t>
-      </w:r>
-      <w:r>
-        <w:rPr>
-          <w:sz w:val="24"/>
-          <w:szCs w:val="24"/>
-        </w:rPr>
-        <w:t xml:space="preserve"> #per ripetere l’operazion</w:t>
-      </w:r>
-      <w:r>
-        <w:rPr>
-          <w:sz w:val="24"/>
-          <w:szCs w:val="24"/>
-        </w:rPr>
-        <w:t xml:space="preserve">e 360 volte, andando in avanti di due e una volta a destra. </w:t>
-      </w:r>
-      <w:r>
-        <w:rPr>
-          <w:sz w:val="24"/>
-          <w:szCs w:val="24"/>
-        </w:rPr>
-        <w:t>Infatti aumentando, ad esempio,</w:t>
-      </w:r>
-      <w:r>
-        <w:rPr>
-          <w:sz w:val="24"/>
-          <w:szCs w:val="24"/>
-        </w:rPr>
-        <w:t xml:space="preserve"> il forward a 3</w:t>
-      </w:r>
-      <w:r>
-        <w:rPr>
-          <w:sz w:val="24"/>
-          <w:szCs w:val="24"/>
-        </w:rPr>
-        <w:t>, aumenterà il raggio del cerchio.</w:t>
-      </w:r>
-    </w:p>
-    <w:p>
-      <w:pPr>
-        <w:rPr>
-          <w:b/>
-          <w:bCs/>
-          <w:sz w:val="28"/>
-          <w:szCs w:val="28"/>
-        </w:rPr>
-      </w:pPr>
-      <w:r>
-        <w:rPr>
-          <w:b/>
-          <w:bCs/>
-          <w:sz w:val="28"/>
-          <w:szCs w:val="28"/>
-        </w:rPr>
-        <w:t xml:space="preserve">                          </w:t>
-      </w:r>
-      <w:r>
-        <w:rPr>
-          <w:b/>
-          <w:bCs/>
-          <w:sz w:val="28"/>
-          <w:szCs w:val="28"/>
-        </w:rPr>
-        <w:t>File presenti nella cartella “resources”</w:t>
-      </w:r>
-    </w:p>
-    <w:p>
-      <w:pPr>
-        <w:jc w:val="center"/>
-        <w:rPr>
-          <w:b/>
-          <w:bCs/>
-          <w:sz w:val="28"/>
-          <w:szCs w:val="28"/>
-        </w:rPr>
-      </w:pPr>
-      <w:r>
-        <w:rPr>
           <w:noProof/>
         </w:rPr>
         <w:drawing>
-          <wp:inline distT="0" distB="0" distL="0" distR="0" wp14:anchorId="67556EA3" wp14:editId="53826118">
-            <wp:extent cx="1990476" cy="761905"/>
-            <wp:effectExtent l="0" t="0" r="0" b="635"/>
-            <wp:docPr id="7" name="Immagine 7"/>
+          <wp:inline distT="0" distB="0" distL="0" distR="0" wp14:anchorId="1FEE7ABA" wp14:editId="6DD21459">
+            <wp:extent cx="3181350" cy="2442094"/>
+            <wp:effectExtent l="0" t="0" r="0" b="0"/>
+            <wp:docPr id="3" name="Immagine 3"/>
             <wp:cNvGraphicFramePr>
               <a:graphicFrameLocks xmlns:a="http://schemas.openxmlformats.org/drawingml/2006/main" noChangeAspect="1"/>
             </wp:cNvGraphicFramePr>
@@ -1421,6 +1267,503 @@
                   <pic:spPr>
                     <a:xfrm>
                       <a:off x="0" y="0"/>
+                      <a:ext cx="3187198" cy="2446583"/>
+                    </a:xfrm>
+                    <a:prstGeom prst="rect">
+                      <a:avLst/>
+                    </a:prstGeom>
+                  </pic:spPr>
+                </pic:pic>
+              </a:graphicData>
+            </a:graphic>
+          </wp:inline>
+        </w:drawing>
+      </w:r>
+    </w:p>
+    <w:p>
+      <w:pPr>
+        <w:rPr>
+          <w:sz w:val="24"/>
+          <w:szCs w:val="24"/>
+        </w:rPr>
+      </w:pPr>
+      <w:r>
+        <w:rPr>
+          <w:sz w:val="24"/>
+          <w:szCs w:val="24"/>
+        </w:rPr>
+        <w:t xml:space="preserve">Premendo “salva”, verrà salvato un file con le informazioni riguardanti il disegno: </w:t>
+      </w:r>
+    </w:p>
+    <w:p>
+      <w:pPr>
+        <w:pStyle w:val="Paragrafoelenco"/>
+        <w:numPr>
+          <w:ilvl w:val="0"/>
+          <w:numId w:val="2"/>
+        </w:numPr>
+        <w:rPr>
+          <w:sz w:val="24"/>
+          <w:szCs w:val="24"/>
+        </w:rPr>
+      </w:pPr>
+      <w:r>
+        <w:rPr>
+          <w:sz w:val="24"/>
+          <w:szCs w:val="24"/>
+        </w:rPr>
+        <w:t>Area del disegno (base per altezza)</w:t>
+      </w:r>
+      <w:r>
+        <w:rPr>
+          <w:sz w:val="24"/>
+          <w:szCs w:val="24"/>
+        </w:rPr>
+        <w:t>, seguita dai codici dei colori RGB che corrispondono al colore di riempimento dell’area.</w:t>
+      </w:r>
+    </w:p>
+    <w:p>
+      <w:pPr>
+        <w:pStyle w:val="Paragrafoelenco"/>
+        <w:numPr>
+          <w:ilvl w:val="0"/>
+          <w:numId w:val="2"/>
+        </w:numPr>
+        <w:rPr>
+          <w:sz w:val="24"/>
+          <w:szCs w:val="24"/>
+        </w:rPr>
+      </w:pPr>
+      <w:r>
+        <w:rPr>
+          <w:sz w:val="24"/>
+          <w:szCs w:val="24"/>
+        </w:rPr>
+        <w:t>Il poligono, descritto da N che corrispondono al numero totale di linee (tratti) che lo formano, il suo colore di riempimento e la lista di l</w:t>
+      </w:r>
+      <w:r>
+        <w:rPr>
+          <w:sz w:val="24"/>
+          <w:szCs w:val="24"/>
+        </w:rPr>
+        <w:t>ine</w:t>
+      </w:r>
+      <w:r>
+        <w:rPr>
+          <w:sz w:val="24"/>
+          <w:szCs w:val="24"/>
+        </w:rPr>
+        <w:t>e</w:t>
+      </w:r>
+      <w:r>
+        <w:rPr>
+          <w:sz w:val="24"/>
+          <w:szCs w:val="24"/>
+        </w:rPr>
+        <w:t xml:space="preserve"> che forma</w:t>
+      </w:r>
+      <w:r>
+        <w:rPr>
+          <w:sz w:val="24"/>
+          <w:szCs w:val="24"/>
+        </w:rPr>
+        <w:t>no</w:t>
+      </w:r>
+      <w:r>
+        <w:rPr>
+          <w:sz w:val="24"/>
+          <w:szCs w:val="24"/>
+        </w:rPr>
+        <w:t xml:space="preserve"> </w:t>
+      </w:r>
+      <w:r>
+        <w:rPr>
+          <w:sz w:val="24"/>
+          <w:szCs w:val="24"/>
+        </w:rPr>
+        <w:t>il poligono</w:t>
+      </w:r>
+      <w:r>
+        <w:rPr>
+          <w:sz w:val="24"/>
+          <w:szCs w:val="24"/>
+        </w:rPr>
+        <w:t>, le coordinate dei punti, il colore del punto e lo spessore del tratto della linea.</w:t>
+      </w:r>
+    </w:p>
+    <w:p>
+      <w:pPr>
+        <w:jc w:val="center"/>
+        <w:rPr>
+          <w:sz w:val="24"/>
+          <w:szCs w:val="24"/>
+        </w:rPr>
+      </w:pPr>
+      <w:r>
+        <w:rPr>
+          <w:b/>
+          <w:bCs/>
+          <w:sz w:val="28"/>
+          <w:szCs w:val="28"/>
+        </w:rPr>
+        <w:t>Esempi di comandi</w:t>
+      </w:r>
+      <w:r>
+        <w:rPr>
+          <w:b/>
+          <w:bCs/>
+          <w:sz w:val="28"/>
+          <w:szCs w:val="28"/>
+        </w:rPr>
+        <w:t>.</w:t>
+      </w:r>
+      <w:r>
+        <w:rPr>
+          <w:b/>
+          <w:bCs/>
+          <w:sz w:val="28"/>
+          <w:szCs w:val="28"/>
+        </w:rPr>
+        <w:br/>
+      </w:r>
+    </w:p>
+    <w:p>
+      <w:pPr>
+        <w:jc w:val="both"/>
+        <w:rPr>
+          <w:sz w:val="24"/>
+          <w:szCs w:val="24"/>
+        </w:rPr>
+      </w:pPr>
+      <w:r>
+        <w:rPr>
+          <w:sz w:val="24"/>
+          <w:szCs w:val="24"/>
+        </w:rPr>
+        <w:t>Ad esempio, per disegnare un cerchio colorato, si possono scrivere i seguenti comandi:</w:t>
+      </w:r>
+    </w:p>
+    <w:p>
+      <w:pPr>
+        <w:jc w:val="both"/>
+        <w:rPr>
+          <w:sz w:val="24"/>
+          <w:szCs w:val="24"/>
+        </w:rPr>
+      </w:pPr>
+      <w:r>
+        <w:rPr>
+          <w:b/>
+          <w:bCs/>
+          <w:sz w:val="24"/>
+          <w:szCs w:val="24"/>
+        </w:rPr>
+        <w:t>SETFILLCOLOR</w:t>
+      </w:r>
+      <w:r>
+        <w:rPr>
+          <w:sz w:val="24"/>
+          <w:szCs w:val="24"/>
+        </w:rPr>
+        <w:t xml:space="preserve"> 255 102 255 #per impostare i</w:t>
+      </w:r>
+      <w:r>
+        <w:rPr>
+          <w:sz w:val="24"/>
+          <w:szCs w:val="24"/>
+        </w:rPr>
+        <w:t xml:space="preserve">l colore </w:t>
+      </w:r>
+      <w:r>
+        <w:rPr>
+          <w:sz w:val="24"/>
+          <w:szCs w:val="24"/>
+        </w:rPr>
+        <w:t>di riempimento dell’area di rosa</w:t>
+      </w:r>
+    </w:p>
+    <w:p>
+      <w:pPr>
+        <w:jc w:val="both"/>
+        <w:rPr>
+          <w:sz w:val="24"/>
+          <w:szCs w:val="24"/>
+        </w:rPr>
+      </w:pPr>
+      <w:r>
+        <w:rPr>
+          <w:b/>
+          <w:bCs/>
+          <w:sz w:val="24"/>
+          <w:szCs w:val="24"/>
+        </w:rPr>
+        <w:t>SETPENCOLOR</w:t>
+      </w:r>
+      <w:r>
+        <w:rPr>
+          <w:sz w:val="24"/>
+          <w:szCs w:val="24"/>
+        </w:rPr>
+        <w:t xml:space="preserve"> 255 255 255</w:t>
+      </w:r>
+      <w:r>
+        <w:rPr>
+          <w:sz w:val="24"/>
+          <w:szCs w:val="24"/>
+        </w:rPr>
+        <w:t xml:space="preserve"> #per impostare il colore del tratto della penna di bianco</w:t>
+      </w:r>
+    </w:p>
+    <w:p>
+      <w:pPr>
+        <w:jc w:val="both"/>
+        <w:rPr>
+          <w:sz w:val="24"/>
+          <w:szCs w:val="24"/>
+        </w:rPr>
+      </w:pPr>
+      <w:r>
+        <w:rPr>
+          <w:b/>
+          <w:bCs/>
+          <w:sz w:val="24"/>
+          <w:szCs w:val="24"/>
+        </w:rPr>
+        <w:t>SETSCREENCOLOR</w:t>
+      </w:r>
+      <w:r>
+        <w:rPr>
+          <w:sz w:val="24"/>
+          <w:szCs w:val="24"/>
+        </w:rPr>
+        <w:t xml:space="preserve"> 153 153 255</w:t>
+      </w:r>
+      <w:r>
+        <w:rPr>
+          <w:sz w:val="24"/>
+          <w:szCs w:val="24"/>
+        </w:rPr>
+        <w:t xml:space="preserve"> #per impostare il</w:t>
+      </w:r>
+      <w:r>
+        <w:rPr>
+          <w:sz w:val="24"/>
+          <w:szCs w:val="24"/>
+        </w:rPr>
+        <w:t xml:space="preserve"> colore di sfondo di azzurro.</w:t>
+      </w:r>
+    </w:p>
+    <w:p>
+      <w:pPr>
+        <w:jc w:val="both"/>
+        <w:rPr>
+          <w:sz w:val="24"/>
+          <w:szCs w:val="24"/>
+        </w:rPr>
+      </w:pPr>
+      <w:r>
+        <w:rPr>
+          <w:b/>
+          <w:bCs/>
+          <w:sz w:val="24"/>
+          <w:szCs w:val="24"/>
+        </w:rPr>
+        <w:t>LEFT</w:t>
+      </w:r>
+      <w:r>
+        <w:rPr>
+          <w:sz w:val="24"/>
+          <w:szCs w:val="24"/>
+        </w:rPr>
+        <w:t xml:space="preserve"> 90</w:t>
+      </w:r>
+      <w:r>
+        <w:rPr>
+          <w:sz w:val="24"/>
+          <w:szCs w:val="24"/>
+        </w:rPr>
+        <w:t xml:space="preserve"> #per ruotare il cursor</w:t>
+      </w:r>
+      <w:r>
+        <w:rPr>
+          <w:sz w:val="24"/>
+          <w:szCs w:val="24"/>
+        </w:rPr>
+        <w:t>e verso sinistra (di 90 gradi)</w:t>
+      </w:r>
+    </w:p>
+    <w:p>
+      <w:pPr>
+        <w:jc w:val="both"/>
+        <w:rPr>
+          <w:sz w:val="24"/>
+          <w:szCs w:val="24"/>
+        </w:rPr>
+      </w:pPr>
+      <w:r>
+        <w:rPr>
+          <w:b/>
+          <w:bCs/>
+          <w:sz w:val="24"/>
+          <w:szCs w:val="24"/>
+        </w:rPr>
+        <w:lastRenderedPageBreak/>
+        <w:t>REPEAT</w:t>
+      </w:r>
+      <w:r>
+        <w:rPr>
+          <w:sz w:val="24"/>
+          <w:szCs w:val="24"/>
+        </w:rPr>
+        <w:t xml:space="preserve"> 360 [ FORWARD 2 RIGHT 1 ]</w:t>
+      </w:r>
+      <w:r>
+        <w:rPr>
+          <w:sz w:val="24"/>
+          <w:szCs w:val="24"/>
+        </w:rPr>
+        <w:t xml:space="preserve"> #per ripetere l’operazion</w:t>
+      </w:r>
+      <w:r>
+        <w:rPr>
+          <w:sz w:val="24"/>
+          <w:szCs w:val="24"/>
+        </w:rPr>
+        <w:t xml:space="preserve">e 360 volte, andando in avanti di due e una volta a destra. </w:t>
+      </w:r>
+      <w:proofErr w:type="gramStart"/>
+      <w:r>
+        <w:rPr>
+          <w:sz w:val="24"/>
+          <w:szCs w:val="24"/>
+        </w:rPr>
+        <w:t>Infatti</w:t>
+      </w:r>
+      <w:proofErr w:type="gramEnd"/>
+      <w:r>
+        <w:rPr>
+          <w:sz w:val="24"/>
+          <w:szCs w:val="24"/>
+        </w:rPr>
+        <w:t xml:space="preserve"> aumentando, ad esempio,</w:t>
+      </w:r>
+      <w:r>
+        <w:rPr>
+          <w:sz w:val="24"/>
+          <w:szCs w:val="24"/>
+        </w:rPr>
+        <w:t xml:space="preserve"> il </w:t>
+      </w:r>
+      <w:proofErr w:type="spellStart"/>
+      <w:r>
+        <w:rPr>
+          <w:sz w:val="24"/>
+          <w:szCs w:val="24"/>
+        </w:rPr>
+        <w:t>forward</w:t>
+      </w:r>
+      <w:proofErr w:type="spellEnd"/>
+      <w:r>
+        <w:rPr>
+          <w:sz w:val="24"/>
+          <w:szCs w:val="24"/>
+        </w:rPr>
+        <w:t xml:space="preserve"> a 3</w:t>
+      </w:r>
+      <w:r>
+        <w:rPr>
+          <w:sz w:val="24"/>
+          <w:szCs w:val="24"/>
+        </w:rPr>
+        <w:t>, aumenterà il raggio del cerchio.</w:t>
+      </w:r>
+    </w:p>
+    <w:p>
+      <w:pPr>
+        <w:rPr>
+          <w:b/>
+          <w:bCs/>
+          <w:sz w:val="28"/>
+          <w:szCs w:val="28"/>
+        </w:rPr>
+      </w:pPr>
+      <w:r>
+        <w:rPr>
+          <w:b/>
+          <w:bCs/>
+          <w:sz w:val="28"/>
+          <w:szCs w:val="28"/>
+        </w:rPr>
+        <w:t xml:space="preserve">                          </w:t>
+      </w:r>
+      <w:r>
+        <w:rPr>
+          <w:b/>
+          <w:bCs/>
+          <w:sz w:val="28"/>
+          <w:szCs w:val="28"/>
+        </w:rPr>
+        <w:t>File presenti nella cartella “</w:t>
+      </w:r>
+      <w:proofErr w:type="spellStart"/>
+      <w:r>
+        <w:rPr>
+          <w:b/>
+          <w:bCs/>
+          <w:sz w:val="28"/>
+          <w:szCs w:val="28"/>
+        </w:rPr>
+        <w:t>resources</w:t>
+      </w:r>
+      <w:proofErr w:type="spellEnd"/>
+      <w:r>
+        <w:rPr>
+          <w:b/>
+          <w:bCs/>
+          <w:sz w:val="28"/>
+          <w:szCs w:val="28"/>
+        </w:rPr>
+        <w:t>”</w:t>
+      </w:r>
+    </w:p>
+    <w:p>
+      <w:pPr>
+        <w:jc w:val="center"/>
+        <w:rPr>
+          <w:b/>
+          <w:bCs/>
+          <w:sz w:val="28"/>
+          <w:szCs w:val="28"/>
+        </w:rPr>
+      </w:pPr>
+      <w:r>
+        <w:rPr>
+          <w:noProof/>
+        </w:rPr>
+        <w:drawing>
+          <wp:inline distT="0" distB="0" distL="0" distR="0" wp14:anchorId="67556EA3" wp14:editId="53826118">
+            <wp:extent cx="1990476" cy="761905"/>
+            <wp:effectExtent l="0" t="0" r="0" b="635"/>
+            <wp:docPr id="7" name="Immagine 7"/>
+            <wp:cNvGraphicFramePr>
+              <a:graphicFrameLocks xmlns:a="http://schemas.openxmlformats.org/drawingml/2006/main" noChangeAspect="1"/>
+            </wp:cNvGraphicFramePr>
+            <a:graphic xmlns:a="http://schemas.openxmlformats.org/drawingml/2006/main">
+              <a:graphicData uri="http://schemas.openxmlformats.org/drawingml/2006/picture">
+                <pic:pic xmlns:pic="http://schemas.openxmlformats.org/drawingml/2006/picture">
+                  <pic:nvPicPr>
+                    <pic:cNvPr id="1" name=""/>
+                    <pic:cNvPicPr/>
+                  </pic:nvPicPr>
+                  <pic:blipFill>
+                    <a:blip r:embed="rId11"/>
+                    <a:stretch>
+                      <a:fillRect/>
+                    </a:stretch>
+                  </pic:blipFill>
+                  <pic:spPr>
+                    <a:xfrm>
+                      <a:off x="0" y="0"/>
                       <a:ext cx="1990476" cy="761905"/>
                     </a:xfrm>
                     <a:prstGeom prst="rect">
@@ -1454,6 +1797,13 @@
         </w:rPr>
         <w:t>I programmi Logo di esempio</w:t>
       </w:r>
+      <w:r>
+        <w:rPr>
+          <w:sz w:val="24"/>
+          <w:szCs w:val="24"/>
+        </w:rPr>
+        <w:t xml:space="preserve"> per testare l’applicazione</w:t>
+      </w:r>
     </w:p>
     <w:p>
       <w:pPr>
@@ -1494,7 +1844,23 @@
           <w:sz w:val="24"/>
           <w:szCs w:val="24"/>
         </w:rPr>
-        <w:t>Il file fxml che rappresenta la grafica.</w:t>
+        <w:t xml:space="preserve">Il file </w:t>
+      </w:r>
+      <w:proofErr w:type="spellStart"/>
+      <w:r>
+        <w:rPr>
+          <w:sz w:val="24"/>
+          <w:szCs w:val="24"/>
+        </w:rPr>
+        <w:t>fxml</w:t>
+      </w:r>
+      <w:proofErr w:type="spellEnd"/>
+      <w:r>
+        <w:rPr>
+          <w:sz w:val="24"/>
+          <w:szCs w:val="24"/>
+        </w:rPr>
+        <w:t xml:space="preserve"> che rappresenta la grafica.</w:t>
       </w:r>
     </w:p>
     <w:p>
@@ -1520,16 +1886,6 @@
     </w:p>
     <w:p>
       <w:pPr>
-        <w:rPr>
-          <w:b/>
-          <w:bCs/>
-          <w:sz w:val="28"/>
-          <w:szCs w:val="28"/>
-        </w:rPr>
-      </w:pPr>
-    </w:p>
-    <w:p>
-      <w:pPr>
         <w:jc w:val="center"/>
         <w:rPr>
           <w:b/>
@@ -1578,14 +1934,24 @@
           <w:szCs w:val="28"/>
         </w:rPr>
       </w:pPr>
-      <w:r>
-        <w:rPr>
-          <w:b/>
-          <w:bCs/>
-          <w:sz w:val="28"/>
-          <w:szCs w:val="28"/>
-        </w:rPr>
-        <w:lastRenderedPageBreak/>
+    </w:p>
+    <w:p>
+      <w:pPr>
+        <w:jc w:val="center"/>
+        <w:rPr>
+          <w:b/>
+          <w:bCs/>
+          <w:sz w:val="28"/>
+          <w:szCs w:val="28"/>
+        </w:rPr>
+      </w:pPr>
+      <w:r>
+        <w:rPr>
+          <w:b/>
+          <w:bCs/>
+          <w:sz w:val="28"/>
+          <w:szCs w:val="28"/>
+        </w:rPr>
         <w:t xml:space="preserve">Descrizione </w:t>
       </w:r>
       <w:r>
@@ -1624,6 +1990,39 @@
         </w:rPr>
         <w:t xml:space="preserve"> Logo</w:t>
       </w:r>
+    </w:p>
+    <w:p>
+      <w:pPr>
+        <w:jc w:val="center"/>
+        <w:rPr>
+          <w:b/>
+          <w:bCs/>
+          <w:sz w:val="28"/>
+          <w:szCs w:val="28"/>
+        </w:rPr>
+      </w:pPr>
+    </w:p>
+    <w:p>
+      <w:pPr>
+        <w:jc w:val="center"/>
+        <w:rPr>
+          <w:b/>
+          <w:bCs/>
+          <w:sz w:val="28"/>
+          <w:szCs w:val="28"/>
+        </w:rPr>
+      </w:pPr>
+    </w:p>
+    <w:p>
+      <w:pPr>
+        <w:jc w:val="center"/>
+        <w:rPr>
+          <w:b/>
+          <w:bCs/>
+          <w:sz w:val="28"/>
+          <w:szCs w:val="28"/>
+        </w:rPr>
+      </w:pPr>
     </w:p>
     <w:p>
       <w:pPr>
@@ -1826,8 +2225,100 @@
       </w:pPr>
     </w:lvl>
   </w:abstractNum>
+  <w:abstractNum w:abstractNumId="1" w15:restartNumberingAfterBreak="0">
+    <w:nsid w:val="39A82ED1"/>
+    <w:multiLevelType w:val="hybridMultilevel"/>
+    <w:tmpl w:val="2F5C6876"/>
+    <w:lvl w:ilvl="0" w:tplc="4404ABD8">
+      <w:start w:val="1"/>
+      <w:numFmt w:val="decimal"/>
+      <w:lvlText w:val="%1)"/>
+      <w:lvlJc w:val="left"/>
+      <w:pPr>
+        <w:ind w:left="720" w:hanging="360"/>
+      </w:pPr>
+      <w:rPr>
+        <w:rFonts w:hint="default"/>
+      </w:rPr>
+    </w:lvl>
+    <w:lvl w:ilvl="1" w:tplc="04100019" w:tentative="1">
+      <w:start w:val="1"/>
+      <w:numFmt w:val="lowerLetter"/>
+      <w:lvlText w:val="%2."/>
+      <w:lvlJc w:val="left"/>
+      <w:pPr>
+        <w:ind w:left="1440" w:hanging="360"/>
+      </w:pPr>
+    </w:lvl>
+    <w:lvl w:ilvl="2" w:tplc="0410001B" w:tentative="1">
+      <w:start w:val="1"/>
+      <w:numFmt w:val="lowerRoman"/>
+      <w:lvlText w:val="%3."/>
+      <w:lvlJc w:val="right"/>
+      <w:pPr>
+        <w:ind w:left="2160" w:hanging="180"/>
+      </w:pPr>
+    </w:lvl>
+    <w:lvl w:ilvl="3" w:tplc="0410000F" w:tentative="1">
+      <w:start w:val="1"/>
+      <w:numFmt w:val="decimal"/>
+      <w:lvlText w:val="%4."/>
+      <w:lvlJc w:val="left"/>
+      <w:pPr>
+        <w:ind w:left="2880" w:hanging="360"/>
+      </w:pPr>
+    </w:lvl>
+    <w:lvl w:ilvl="4" w:tplc="04100019" w:tentative="1">
+      <w:start w:val="1"/>
+      <w:numFmt w:val="lowerLetter"/>
+      <w:lvlText w:val="%5."/>
+      <w:lvlJc w:val="left"/>
+      <w:pPr>
+        <w:ind w:left="3600" w:hanging="360"/>
+      </w:pPr>
+    </w:lvl>
+    <w:lvl w:ilvl="5" w:tplc="0410001B" w:tentative="1">
+      <w:start w:val="1"/>
+      <w:numFmt w:val="lowerRoman"/>
+      <w:lvlText w:val="%6."/>
+      <w:lvlJc w:val="right"/>
+      <w:pPr>
+        <w:ind w:left="4320" w:hanging="180"/>
+      </w:pPr>
+    </w:lvl>
+    <w:lvl w:ilvl="6" w:tplc="0410000F" w:tentative="1">
+      <w:start w:val="1"/>
+      <w:numFmt w:val="decimal"/>
+      <w:lvlText w:val="%7."/>
+      <w:lvlJc w:val="left"/>
+      <w:pPr>
+        <w:ind w:left="5040" w:hanging="360"/>
+      </w:pPr>
+    </w:lvl>
+    <w:lvl w:ilvl="7" w:tplc="04100019" w:tentative="1">
+      <w:start w:val="1"/>
+      <w:numFmt w:val="lowerLetter"/>
+      <w:lvlText w:val="%8."/>
+      <w:lvlJc w:val="left"/>
+      <w:pPr>
+        <w:ind w:left="5760" w:hanging="360"/>
+      </w:pPr>
+    </w:lvl>
+    <w:lvl w:ilvl="8" w:tplc="0410001B" w:tentative="1">
+      <w:start w:val="1"/>
+      <w:numFmt w:val="lowerRoman"/>
+      <w:lvlText w:val="%9."/>
+      <w:lvlJc w:val="right"/>
+      <w:pPr>
+        <w:ind w:left="6480" w:hanging="180"/>
+      </w:pPr>
+    </w:lvl>
+  </w:abstractNum>
   <w:num w:numId="1" w16cid:durableId="991366912">
     <w:abstractNumId w:val="0"/>
+  </w:num>
+  <w:num w:numId="2" w16cid:durableId="639925086">
+    <w:abstractNumId w:val="1"/>
   </w:num>
 </w:numbering>
 </file>

</xml_diff>